<commit_message>
Update dissertation LaTeX files to enhance formatting and structure. Modify crossref.yaml to include 'chapters: false' for improved document organization. Refine table formatting in Analysis.tex by removing unnecessary resize commands and ensuring consistent table structure. Update Solution.tex to enhance clarity in the data flow description of the PANDA framework, transitioning to a more structured table format. Adjust the conversion script to incorporate new metadata options for better document processing.
</commit_message>
<xml_diff>
--- a/dissertation/word/AI_Healthcare_Analytics_2025/reference.docx
+++ b/dissertation/word/AI_Healthcare_Analytics_2025/reference.docx
@@ -1354,10 +1354,16 @@
   </w:style>
   <w:style w:type="paragraph" w:customStyle="1" w:styleId="TableCaption">
     <w:name w:val="Table Caption"/>
-    <w:basedOn w:val="ac"/>
+    <w:autoRedefine/>
+    <w:rsid w:val="0088781C"/>
     <w:pPr>
       <w:keepNext/>
     </w:pPr>
+    <w:rPr>
+      <w:rFonts w:ascii="Times New Roman" w:eastAsia="Times New Roman" w:hAnsi="Times New Roman" w:cs="Times New Roman"/>
+      <w:iCs/>
+      <w:color w:val="000000" w:themeColor="text1"/>
+    </w:rPr>
   </w:style>
   <w:style w:type="paragraph" w:customStyle="1" w:styleId="ImageCaption">
     <w:name w:val="Image Caption"/>

</xml_diff>

<commit_message>
Refactor dissertation document conversion process by removing the obsolete convert_to_docx_tex2docx.sh script and enhancing the convert_to_docx.sh script with additional Lua filters for improved document formatting. Update the DOCX generation to include a new method for aligning the List of Figures with the actual caption style used in the document. Additionally, update the AI_Healthcare_Analytics_2025.docx and reference.docx files to reflect recent changes.
</commit_message>
<xml_diff>
--- a/dissertation/word/AI_Healthcare_Analytics_2025/reference.docx
+++ b/dissertation/word/AI_Healthcare_Analytics_2025/reference.docx
@@ -1368,6 +1368,11 @@
   <w:style w:type="paragraph" w:customStyle="1" w:styleId="ImageCaption">
     <w:name w:val="Image Caption"/>
     <w:basedOn w:val="ac"/>
+    <w:autoRedefine/>
+    <w:rsid w:val="00DE7BF2"/>
+    <w:rPr>
+      <w:iCs/>
+    </w:rPr>
   </w:style>
   <w:style w:type="paragraph" w:customStyle="1" w:styleId="Figure">
     <w:name w:val="Figure"/>

</xml_diff>